<commit_message>
intro draft 1 done
</commit_message>
<xml_diff>
--- a/Final Project Tyler Harmon.docx
+++ b/Final Project Tyler Harmon.docx
@@ -115,7 +115,115 @@
           <w:sz w:val="24"/>
           <w:szCs w:val="24"/>
         </w:rPr>
-        <w:t>, and Wang, 1998). Take, for example, a book cipher, where tuples in a key (such as {page number, line number, word number in the line}) correspond to words or letters in a certain book or text. The book by itself is innocuous and a coherent message without the key, but by interpreting it a completely different message is recovered.</w:t>
+        <w:t xml:space="preserve">, and Wang, 1998). Take, for example, a </w:t>
+      </w:r>
+      <w:r>
+        <w:rPr>
+          <w:sz w:val="24"/>
+          <w:szCs w:val="24"/>
+        </w:rPr>
+        <w:t>letter with a secret message hidden</w:t>
+      </w:r>
+      <w:r>
+        <w:rPr>
+          <w:sz w:val="24"/>
+          <w:szCs w:val="24"/>
+        </w:rPr>
+        <w:t xml:space="preserve"> inside. This may simply be that the first letter in every line can be taken and turned into a comprehensible sentence, or it may follow a more complex pattern. The letter itself may be innocuous and have a coherent message without knowing the key, but the interpreted message can be completely different than the plaintext one. Steganography is not limited to a particular medium or file type, and can vary in complexity.</w:t>
+      </w:r>
+    </w:p>
+    <w:p>
+      <w:pPr>
+        <w:spacing w:line="360" w:lineRule="auto"/>
+        <w:rPr>
+          <w:sz w:val="24"/>
+          <w:szCs w:val="24"/>
+        </w:rPr>
+      </w:pPr>
+      <w:r>
+        <w:rPr>
+          <w:sz w:val="24"/>
+          <w:szCs w:val="24"/>
+        </w:rPr>
+        <w:tab/>
+        <w:t xml:space="preserve">Steganography shares many similarities with its cousin cryptography, but there </w:t>
+      </w:r>
+      <w:r>
+        <w:rPr>
+          <w:sz w:val="24"/>
+          <w:szCs w:val="24"/>
+        </w:rPr>
+        <w:t xml:space="preserve">are a few differences. </w:t>
+      </w:r>
+      <w:r>
+        <w:rPr>
+          <w:sz w:val="24"/>
+          <w:szCs w:val="24"/>
+        </w:rPr>
+        <w:t xml:space="preserve">Primarily, the purpose of the different techniques is usually different. While steganography tries to conceal a message, cryptography focuses on security. Cryptography assumes a bad-actor can intercept whatever encrypted message is being sent and tries to keep them from recovering the actual data. </w:t>
+      </w:r>
+      <w:r>
+        <w:rPr>
+          <w:sz w:val="24"/>
+          <w:szCs w:val="24"/>
+        </w:rPr>
+        <w:t>From a functional perspective</w:t>
+      </w:r>
+      <w:r>
+        <w:rPr>
+          <w:sz w:val="24"/>
+          <w:szCs w:val="24"/>
+        </w:rPr>
+        <w:t xml:space="preserve">, cryptography typically secures data by altering the message </w:t>
+      </w:r>
+      <w:r>
+        <w:rPr>
+          <w:sz w:val="24"/>
+          <w:szCs w:val="24"/>
+        </w:rPr>
+        <w:t>(image, text, or other data</w:t>
+      </w:r>
+      <w:r>
+        <w:rPr>
+          <w:sz w:val="24"/>
+          <w:szCs w:val="24"/>
+        </w:rPr>
+        <w:t>)</w:t>
+      </w:r>
+      <w:r>
+        <w:rPr>
+          <w:sz w:val="24"/>
+          <w:szCs w:val="24"/>
+        </w:rPr>
+        <w:t xml:space="preserve"> sent using processes that are difficult to reverse without the proper key (typically some sort of backdoor that is usable only when one has the proper signature). In contrast to this, steganography tends to leave the message </w:t>
+      </w:r>
+      <w:r>
+        <w:rPr>
+          <w:sz w:val="24"/>
+          <w:szCs w:val="24"/>
+        </w:rPr>
+        <w:t xml:space="preserve">relatively unchanged, but instead breaks it up and </w:t>
+      </w:r>
+      <w:r>
+        <w:rPr>
+          <w:sz w:val="24"/>
+          <w:szCs w:val="24"/>
+        </w:rPr>
+        <w:t>embeds the chunks of message into the medium.</w:t>
+      </w:r>
+      <w:r>
+        <w:rPr>
+          <w:sz w:val="24"/>
+          <w:szCs w:val="24"/>
+        </w:rPr>
+        <w:t xml:space="preserve"> Both of these techniques could be used in tandem to </w:t>
+      </w:r>
+      <w:r>
+        <w:rPr>
+          <w:sz w:val="24"/>
+          <w:szCs w:val="24"/>
+        </w:rPr>
+        <w:t>both obscure and secure a secret message being sent.</w:t>
       </w:r>
       <w:bookmarkStart w:id="0" w:name="_GoBack"/>
       <w:bookmarkEnd w:id="0"/>

</xml_diff>

<commit_message>
Update Final Project Tyler Harmon.docx
</commit_message>
<xml_diff>
--- a/Final Project Tyler Harmon.docx
+++ b/Final Project Tyler Harmon.docx
@@ -1272,17 +1272,442 @@
           <w:sz w:val="24"/>
           <w:szCs w:val="24"/>
         </w:rPr>
-        <w:t xml:space="preserve">varying size and type were embedded within the test images. Using different file types was done to show the generality of this process, and the increasing size of these images </w:t>
-      </w:r>
-      <w:bookmarkStart w:id="0" w:name="_GoBack"/>
-      <w:bookmarkEnd w:id="0"/>
-    </w:p>
-    <w:p>
-      <w:pPr>
-        <w:spacing w:line="360" w:lineRule="auto"/>
-        <w:rPr>
-          <w:sz w:val="32"/>
-          <w:szCs w:val="32"/>
+        <w:t>varying size and type were embedded within the test images. Using different file types was done to show the generality of this process</w:t>
+      </w:r>
+      <w:r>
+        <w:rPr>
+          <w:sz w:val="24"/>
+          <w:szCs w:val="24"/>
+        </w:rPr>
+        <w:t>, and the increasing amount of data hidden illustrates the visual effect it causes.</w:t>
+      </w:r>
+    </w:p>
+    <w:p>
+      <w:pPr>
+        <w:spacing w:line="360" w:lineRule="auto"/>
+        <w:rPr>
+          <w:sz w:val="24"/>
+          <w:szCs w:val="24"/>
+        </w:rPr>
+      </w:pPr>
+    </w:p>
+    <w:p>
+      <w:pPr>
+        <w:spacing w:line="360" w:lineRule="auto"/>
+        <w:rPr>
+          <w:sz w:val="24"/>
+          <w:szCs w:val="24"/>
+        </w:rPr>
+      </w:pPr>
+      <w:r>
+        <w:rPr>
+          <w:sz w:val="24"/>
+          <w:szCs w:val="24"/>
+        </w:rPr>
+        <w:t>Text File</w:t>
+      </w:r>
+    </w:p>
+    <w:bookmarkStart w:id="0" w:name="_MON_1650140662"/>
+    <w:bookmarkEnd w:id="0"/>
+    <w:p>
+      <w:pPr>
+        <w:spacing w:line="360" w:lineRule="auto"/>
+        <w:jc w:val="center"/>
+        <w:rPr>
+          <w:sz w:val="24"/>
+          <w:szCs w:val="24"/>
+        </w:rPr>
+      </w:pPr>
+      <w:r>
+        <w:rPr>
+          <w:sz w:val="24"/>
+          <w:szCs w:val="24"/>
+        </w:rPr>
+        <w:object w:dxaOrig="8940" w:dyaOrig="696">
+          <v:shape id="_x0000_i1026" type="#_x0000_t75" style="width:447pt;height:34.8pt" o:ole="">
+            <v:imagedata r:id="rId10" o:title=""/>
+            <w10:bordertop type="single" width="4"/>
+            <w10:borderleft type="single" width="4"/>
+            <w10:borderbottom type="single" width="4"/>
+            <w10:borderright type="single" width="4"/>
+          </v:shape>
+          <o:OLEObject Type="Embed" ProgID="Word.Document.12" ShapeID="_x0000_i1026" DrawAspect="Content" ObjectID="_1650144409" r:id="rId11">
+            <o:FieldCodes>\s</o:FieldCodes>
+          </o:OLEObject>
+        </w:object>
+      </w:r>
+    </w:p>
+    <w:p>
+      <w:pPr>
+        <w:spacing w:line="360" w:lineRule="auto"/>
+        <w:jc w:val="center"/>
+        <w:rPr>
+          <w:sz w:val="24"/>
+          <w:szCs w:val="24"/>
+        </w:rPr>
+      </w:pPr>
+      <w:r>
+        <w:rPr>
+          <w:i/>
+          <w:sz w:val="24"/>
+          <w:szCs w:val="24"/>
+        </w:rPr>
+        <w:t>Figure 4: Sample text file embedded using steganography</w:t>
+      </w:r>
+    </w:p>
+    <w:p>
+      <w:pPr>
+        <w:spacing w:line="360" w:lineRule="auto"/>
+        <w:jc w:val="center"/>
+        <w:rPr>
+          <w:sz w:val="24"/>
+          <w:szCs w:val="24"/>
+        </w:rPr>
+      </w:pPr>
+    </w:p>
+    <w:p>
+      <w:pPr>
+        <w:spacing w:line="360" w:lineRule="auto"/>
+        <w:rPr>
+          <w:sz w:val="24"/>
+          <w:szCs w:val="24"/>
+        </w:rPr>
+      </w:pPr>
+      <w:r>
+        <w:rPr>
+          <w:sz w:val="24"/>
+          <w:szCs w:val="24"/>
+        </w:rPr>
+        <w:tab/>
+        <w:t>This file is the smallest and simplest. Comprised of only 107 bytes of data, this file can be hidden quickly and surreptitiously.</w:t>
+      </w:r>
+    </w:p>
+    <w:p>
+      <w:pPr>
+        <w:spacing w:line="360" w:lineRule="auto"/>
+        <w:rPr>
+          <w:sz w:val="24"/>
+          <w:szCs w:val="24"/>
+        </w:rPr>
+      </w:pPr>
+    </w:p>
+    <w:p>
+      <w:pPr>
+        <w:spacing w:line="360" w:lineRule="auto"/>
+        <w:rPr>
+          <w:sz w:val="24"/>
+          <w:szCs w:val="24"/>
+        </w:rPr>
+      </w:pPr>
+      <w:r>
+        <w:rPr>
+          <w:sz w:val="24"/>
+          <w:szCs w:val="24"/>
+        </w:rPr>
+        <w:t>Image File</w:t>
+      </w:r>
+    </w:p>
+    <w:p>
+      <w:pPr>
+        <w:spacing w:line="360" w:lineRule="auto"/>
+        <w:jc w:val="center"/>
+        <w:rPr>
+          <w:sz w:val="24"/>
+          <w:szCs w:val="24"/>
+        </w:rPr>
+      </w:pPr>
+      <w:r>
+        <w:rPr>
+          <w:noProof/>
+          <w:sz w:val="24"/>
+          <w:szCs w:val="24"/>
+        </w:rPr>
+        <w:drawing>
+          <wp:inline distT="0" distB="0" distL="0" distR="0">
+            <wp:extent cx="1798320" cy="1798320"/>
+            <wp:effectExtent l="0" t="0" r="0" b="0"/>
+            <wp:docPr id="3" name="Picture 3" descr="C:\Users\Tyler\Documents\School\MATH 414\project\stego-project\tamu.png"/>
+            <wp:cNvGraphicFramePr>
+              <a:graphicFrameLocks xmlns:a="http://schemas.openxmlformats.org/drawingml/2006/main" noChangeAspect="1"/>
+            </wp:cNvGraphicFramePr>
+            <a:graphic xmlns:a="http://schemas.openxmlformats.org/drawingml/2006/main">
+              <a:graphicData uri="http://schemas.openxmlformats.org/drawingml/2006/picture">
+                <pic:pic xmlns:pic="http://schemas.openxmlformats.org/drawingml/2006/picture">
+                  <pic:nvPicPr>
+                    <pic:cNvPr id="0" name="Picture 27" descr="C:\Users\Tyler\Documents\School\MATH 414\project\stego-project\tamu.png"/>
+                    <pic:cNvPicPr>
+                      <a:picLocks noChangeAspect="1" noChangeArrowheads="1"/>
+                    </pic:cNvPicPr>
+                  </pic:nvPicPr>
+                  <pic:blipFill>
+                    <a:blip r:embed="rId12">
+                      <a:extLst>
+                        <a:ext uri="{28A0092B-C50C-407E-A947-70E740481C1C}">
+                          <a14:useLocalDpi xmlns:a14="http://schemas.microsoft.com/office/drawing/2010/main" val="0"/>
+                        </a:ext>
+                      </a:extLst>
+                    </a:blip>
+                    <a:srcRect/>
+                    <a:stretch>
+                      <a:fillRect/>
+                    </a:stretch>
+                  </pic:blipFill>
+                  <pic:spPr bwMode="auto">
+                    <a:xfrm>
+                      <a:off x="0" y="0"/>
+                      <a:ext cx="1798320" cy="1798320"/>
+                    </a:xfrm>
+                    <a:prstGeom prst="rect">
+                      <a:avLst/>
+                    </a:prstGeom>
+                    <a:noFill/>
+                    <a:ln>
+                      <a:noFill/>
+                    </a:ln>
+                  </pic:spPr>
+                </pic:pic>
+              </a:graphicData>
+            </a:graphic>
+          </wp:inline>
+        </w:drawing>
+      </w:r>
+    </w:p>
+    <w:p>
+      <w:pPr>
+        <w:spacing w:line="360" w:lineRule="auto"/>
+        <w:jc w:val="center"/>
+        <w:rPr>
+          <w:sz w:val="24"/>
+          <w:szCs w:val="24"/>
+        </w:rPr>
+      </w:pPr>
+      <w:r>
+        <w:rPr>
+          <w:i/>
+          <w:sz w:val="24"/>
+          <w:szCs w:val="24"/>
+        </w:rPr>
+        <w:t>Figure 5: Texas A&amp;M University l</w:t>
+      </w:r>
+      <w:r>
+        <w:rPr>
+          <w:i/>
+          <w:sz w:val="24"/>
+          <w:szCs w:val="24"/>
+        </w:rPr>
+        <w:t>ogo in .</w:t>
+      </w:r>
+      <w:proofErr w:type="spellStart"/>
+      <w:r>
+        <w:rPr>
+          <w:i/>
+          <w:sz w:val="24"/>
+          <w:szCs w:val="24"/>
+        </w:rPr>
+        <w:t>png</w:t>
+      </w:r>
+      <w:proofErr w:type="spellEnd"/>
+      <w:r>
+        <w:rPr>
+          <w:i/>
+          <w:sz w:val="24"/>
+          <w:szCs w:val="24"/>
+        </w:rPr>
+        <w:t xml:space="preserve"> format</w:t>
+      </w:r>
+    </w:p>
+    <w:p>
+      <w:pPr>
+        <w:spacing w:line="360" w:lineRule="auto"/>
+        <w:rPr>
+          <w:sz w:val="24"/>
+          <w:szCs w:val="24"/>
+        </w:rPr>
+      </w:pPr>
+      <w:r>
+        <w:rPr>
+          <w:sz w:val="24"/>
+          <w:szCs w:val="24"/>
+        </w:rPr>
+        <w:tab/>
+        <w:t xml:space="preserve">While </w:t>
+      </w:r>
+      <w:r>
+        <w:rPr>
+          <w:sz w:val="24"/>
+          <w:szCs w:val="24"/>
+        </w:rPr>
+        <w:t>still a relatively simple image, the 400x400 size means there are 160,000 values in in an uncompressed state, exponentially larger than the text file.</w:t>
+      </w:r>
+    </w:p>
+    <w:p>
+      <w:pPr>
+        <w:spacing w:line="360" w:lineRule="auto"/>
+        <w:rPr>
+          <w:sz w:val="24"/>
+          <w:szCs w:val="24"/>
+        </w:rPr>
+      </w:pPr>
+    </w:p>
+    <w:p>
+      <w:pPr>
+        <w:spacing w:line="360" w:lineRule="auto"/>
+        <w:rPr>
+          <w:sz w:val="24"/>
+          <w:szCs w:val="24"/>
+        </w:rPr>
+      </w:pPr>
+      <w:r>
+        <w:rPr>
+          <w:sz w:val="24"/>
+          <w:szCs w:val="24"/>
+        </w:rPr>
+        <w:t>Audio File</w:t>
+      </w:r>
+    </w:p>
+    <w:p>
+      <w:pPr>
+        <w:spacing w:line="360" w:lineRule="auto"/>
+        <w:rPr>
+          <w:sz w:val="24"/>
+          <w:szCs w:val="24"/>
+        </w:rPr>
+      </w:pPr>
+      <w:r>
+        <w:rPr>
+          <w:sz w:val="24"/>
+          <w:szCs w:val="24"/>
+        </w:rPr>
+        <w:tab/>
+        <w:t xml:space="preserve">Audio files such as songs run through data at a very high rate, so just a few seconds of music can translate into a much larger file than that of a document or image. To test this, a 25-second clip of Saint-Saens’s “Carnival of the Animals – Le </w:t>
+      </w:r>
+      <w:proofErr w:type="spellStart"/>
+      <w:r>
+        <w:rPr>
+          <w:sz w:val="24"/>
+          <w:szCs w:val="24"/>
+        </w:rPr>
+        <w:t>Cygne</w:t>
+      </w:r>
+      <w:proofErr w:type="spellEnd"/>
+      <w:r>
+        <w:rPr>
+          <w:sz w:val="24"/>
+          <w:szCs w:val="24"/>
+        </w:rPr>
+        <w:t xml:space="preserve">”, performed by Yo-Yo Ma, </w:t>
+      </w:r>
+      <w:r>
+        <w:rPr>
+          <w:sz w:val="24"/>
+          <w:szCs w:val="24"/>
+        </w:rPr>
+        <w:lastRenderedPageBreak/>
+        <w:t xml:space="preserve">Eugene Ormandy, and Yan Pascal </w:t>
+      </w:r>
+      <w:proofErr w:type="spellStart"/>
+      <w:r>
+        <w:rPr>
+          <w:sz w:val="24"/>
+          <w:szCs w:val="24"/>
+        </w:rPr>
+        <w:t>Tortelier</w:t>
+      </w:r>
+      <w:proofErr w:type="spellEnd"/>
+      <w:r>
+        <w:rPr>
+          <w:sz w:val="24"/>
+          <w:szCs w:val="24"/>
+        </w:rPr>
+        <w:t xml:space="preserve"> was used. This was close to the largest file that could be stored in the test images without increasing the number of bits stored in each coefficient.</w:t>
+      </w:r>
+    </w:p>
+    <w:p>
+      <w:pPr>
+        <w:spacing w:line="360" w:lineRule="auto"/>
+        <w:rPr>
+          <w:sz w:val="24"/>
+          <w:szCs w:val="24"/>
+        </w:rPr>
+      </w:pPr>
+    </w:p>
+    <w:p>
+      <w:pPr>
+        <w:spacing w:line="360" w:lineRule="auto"/>
+        <w:rPr>
+          <w:sz w:val="24"/>
+          <w:szCs w:val="24"/>
+        </w:rPr>
+      </w:pPr>
+      <w:r>
+        <w:rPr>
+          <w:b/>
+          <w:sz w:val="24"/>
+          <w:szCs w:val="24"/>
+        </w:rPr>
+        <w:t>Procedure</w:t>
+      </w:r>
+    </w:p>
+    <w:p>
+      <w:pPr>
+        <w:spacing w:line="360" w:lineRule="auto"/>
+        <w:rPr>
+          <w:sz w:val="24"/>
+          <w:szCs w:val="24"/>
+        </w:rPr>
+      </w:pPr>
+      <w:r>
+        <w:rPr>
+          <w:sz w:val="24"/>
+          <w:szCs w:val="24"/>
+        </w:rPr>
+        <w:tab/>
+        <w:t xml:space="preserve">For each test image, eight decompositions were created. First, the first-level decomposition coefficients were generated using both the </w:t>
+      </w:r>
+      <w:proofErr w:type="spellStart"/>
+      <w:r>
+        <w:rPr>
+          <w:sz w:val="24"/>
+          <w:szCs w:val="24"/>
+        </w:rPr>
+        <w:t>Haar</w:t>
+      </w:r>
+      <w:proofErr w:type="spellEnd"/>
+      <w:r>
+        <w:rPr>
+          <w:sz w:val="24"/>
+          <w:szCs w:val="24"/>
+        </w:rPr>
+        <w:t xml:space="preserve"> and db2 MRAs. </w:t>
+      </w:r>
+      <w:r>
+        <w:rPr>
+          <w:sz w:val="24"/>
+          <w:szCs w:val="24"/>
+        </w:rPr>
+        <w:t>Then f</w:t>
+      </w:r>
+      <w:r>
+        <w:rPr>
+          <w:sz w:val="24"/>
+          <w:szCs w:val="24"/>
+        </w:rPr>
+        <w:t>or each of these decompositions, each of the test files was embedded in the coefficients</w:t>
+      </w:r>
+      <w:r>
+        <w:rPr>
+          <w:sz w:val="24"/>
+          <w:szCs w:val="24"/>
+        </w:rPr>
+        <w:t xml:space="preserve"> and reconstructed to observe changes to the approximations of the images.</w:t>
+      </w:r>
+    </w:p>
+    <w:p>
+      <w:pPr>
+        <w:spacing w:line="360" w:lineRule="auto"/>
+        <w:rPr>
+          <w:sz w:val="24"/>
+          <w:szCs w:val="24"/>
         </w:rPr>
       </w:pPr>
     </w:p>
@@ -1311,6 +1736,109 @@
           <w:szCs w:val="24"/>
         </w:rPr>
       </w:pPr>
+      <w:r>
+        <w:rPr>
+          <w:sz w:val="24"/>
+          <w:szCs w:val="24"/>
+        </w:rPr>
+        <w:tab/>
+        <w:t>The steganography processing algorithm was able to successfully embed the test files into each of the images’ decompositions. Figure 6 shows the test image after being extracted from the gradient’s coefficients. This file appears exactly the same as the original.</w:t>
+      </w:r>
+    </w:p>
+    <w:p>
+      <w:pPr>
+        <w:spacing w:line="360" w:lineRule="auto"/>
+        <w:jc w:val="center"/>
+        <w:rPr>
+          <w:sz w:val="24"/>
+          <w:szCs w:val="24"/>
+        </w:rPr>
+      </w:pPr>
+      <w:r>
+        <w:rPr>
+          <w:noProof/>
+          <w:sz w:val="24"/>
+          <w:szCs w:val="24"/>
+        </w:rPr>
+        <w:drawing>
+          <wp:inline distT="0" distB="0" distL="0" distR="0">
+            <wp:extent cx="1798320" cy="1798320"/>
+            <wp:effectExtent l="0" t="0" r="0" b="0"/>
+            <wp:docPr id="4" name="Picture 4" descr="C:\Users\Tyler\Documents\School\MATH 414\project\stego-project\tamu_extracted.png"/>
+            <wp:cNvGraphicFramePr>
+              <a:graphicFrameLocks xmlns:a="http://schemas.openxmlformats.org/drawingml/2006/main" noChangeAspect="1"/>
+            </wp:cNvGraphicFramePr>
+            <a:graphic xmlns:a="http://schemas.openxmlformats.org/drawingml/2006/main">
+              <a:graphicData uri="http://schemas.openxmlformats.org/drawingml/2006/picture">
+                <pic:pic xmlns:pic="http://schemas.openxmlformats.org/drawingml/2006/picture">
+                  <pic:nvPicPr>
+                    <pic:cNvPr id="0" name="Picture 28" descr="C:\Users\Tyler\Documents\School\MATH 414\project\stego-project\tamu_extracted.png"/>
+                    <pic:cNvPicPr>
+                      <a:picLocks noChangeAspect="1" noChangeArrowheads="1"/>
+                    </pic:cNvPicPr>
+                  </pic:nvPicPr>
+                  <pic:blipFill>
+                    <a:blip r:embed="rId12">
+                      <a:extLst>
+                        <a:ext uri="{28A0092B-C50C-407E-A947-70E740481C1C}">
+                          <a14:useLocalDpi xmlns:a14="http://schemas.microsoft.com/office/drawing/2010/main" val="0"/>
+                        </a:ext>
+                      </a:extLst>
+                    </a:blip>
+                    <a:srcRect/>
+                    <a:stretch>
+                      <a:fillRect/>
+                    </a:stretch>
+                  </pic:blipFill>
+                  <pic:spPr bwMode="auto">
+                    <a:xfrm>
+                      <a:off x="0" y="0"/>
+                      <a:ext cx="1798320" cy="1798320"/>
+                    </a:xfrm>
+                    <a:prstGeom prst="rect">
+                      <a:avLst/>
+                    </a:prstGeom>
+                    <a:noFill/>
+                    <a:ln>
+                      <a:noFill/>
+                    </a:ln>
+                  </pic:spPr>
+                </pic:pic>
+              </a:graphicData>
+            </a:graphic>
+          </wp:inline>
+        </w:drawing>
+      </w:r>
+    </w:p>
+    <w:p>
+      <w:pPr>
+        <w:spacing w:line="360" w:lineRule="auto"/>
+        <w:jc w:val="center"/>
+        <w:rPr>
+          <w:i/>
+          <w:sz w:val="24"/>
+          <w:szCs w:val="24"/>
+        </w:rPr>
+      </w:pPr>
+      <w:r>
+        <w:rPr>
+          <w:i/>
+          <w:sz w:val="24"/>
+          <w:szCs w:val="24"/>
+        </w:rPr>
+        <w:t>Figure 6: Texas A&amp;M logo extracted</w:t>
+      </w:r>
+    </w:p>
+    <w:p>
+      <w:pPr>
+        <w:spacing w:line="360" w:lineRule="auto"/>
+        <w:rPr>
+          <w:sz w:val="24"/>
+          <w:szCs w:val="24"/>
+        </w:rPr>
+      </w:pPr>
+      <w:bookmarkStart w:id="1" w:name="_GoBack"/>
+      <w:bookmarkEnd w:id="1"/>
     </w:p>
     <w:p>
       <w:pPr>
@@ -1489,6 +2017,7 @@
     <w:p>
       <w:pPr>
         <w:pStyle w:val="NormalWeb"/>
+        <w:spacing w:after="0" w:afterAutospacing="0" w:line="360" w:lineRule="auto"/>
         <w:ind w:left="567" w:hanging="567"/>
         <w:rPr>
           <w:rFonts w:asciiTheme="minorHAnsi" w:hAnsiTheme="minorHAnsi" w:cstheme="minorHAnsi"/>
@@ -1555,16 +2084,60 @@
     </w:p>
     <w:p>
       <w:pPr>
-        <w:spacing w:line="360" w:lineRule="auto"/>
-        <w:ind w:left="720" w:hanging="720"/>
-        <w:rPr>
-          <w:sz w:val="24"/>
-          <w:szCs w:val="24"/>
-        </w:rPr>
-      </w:pPr>
+        <w:pStyle w:val="NormalWeb"/>
+        <w:spacing w:after="0" w:afterAutospacing="0" w:line="360" w:lineRule="auto"/>
+        <w:ind w:left="567" w:hanging="567"/>
+        <w:rPr>
+          <w:rFonts w:asciiTheme="minorHAnsi" w:hAnsiTheme="minorHAnsi" w:cstheme="minorHAnsi"/>
+        </w:rPr>
+      </w:pPr>
+    </w:p>
+    <w:p>
+      <w:pPr>
+        <w:pStyle w:val="NormalWeb"/>
+        <w:spacing w:after="0" w:afterAutospacing="0" w:line="360" w:lineRule="auto"/>
+        <w:ind w:left="567" w:hanging="567"/>
+        <w:rPr>
+          <w:rFonts w:asciiTheme="minorHAnsi" w:hAnsiTheme="minorHAnsi" w:cstheme="minorHAnsi"/>
+        </w:rPr>
+      </w:pPr>
+      <w:r>
+        <w:rPr>
+          <w:rFonts w:asciiTheme="minorHAnsi" w:hAnsiTheme="minorHAnsi" w:cstheme="minorHAnsi"/>
+        </w:rPr>
+        <w:t xml:space="preserve">TAMU, ESPN. </w:t>
+      </w:r>
+      <w:proofErr w:type="gramStart"/>
+      <w:r>
+        <w:rPr>
+          <w:rFonts w:asciiTheme="minorHAnsi" w:hAnsiTheme="minorHAnsi" w:cstheme="minorHAnsi"/>
+        </w:rPr>
+        <w:t>“Texas A&amp;</w:t>
+      </w:r>
+      <w:r>
+        <w:rPr>
+          <w:rFonts w:asciiTheme="minorHAnsi" w:hAnsiTheme="minorHAnsi" w:cstheme="minorHAnsi"/>
+        </w:rPr>
+        <w:t>M University Logo.”</w:t>
+      </w:r>
+      <w:proofErr w:type="gramEnd"/>
+      <w:r>
+        <w:rPr>
+          <w:rFonts w:asciiTheme="minorHAnsi" w:hAnsiTheme="minorHAnsi" w:cstheme="minorHAnsi"/>
+        </w:rPr>
+        <w:t xml:space="preserve"> </w:t>
+      </w:r>
+      <w:proofErr w:type="gramStart"/>
+      <w:r>
+        <w:rPr>
+          <w:rFonts w:asciiTheme="minorHAnsi" w:hAnsiTheme="minorHAnsi" w:cstheme="minorHAnsi"/>
+        </w:rPr>
+        <w:t>Twitter.com, 2015, pbs.twimg.com/profile_images/378800000413334813/8a3dbf0c6d9a35f5efcf4c26afa45fff.png.</w:t>
+      </w:r>
+      <w:proofErr w:type="gramEnd"/>
     </w:p>
     <w:sectPr>
-      <w:headerReference w:type="default" r:id="rId10"/>
+      <w:headerReference w:type="default" r:id="rId13"/>
       <w:pgSz w:w="12240" w:h="15840"/>
       <w:pgMar w:top="1440" w:right="1440" w:bottom="1440" w:left="1440" w:header="720" w:footer="720" w:gutter="0"/>
       <w:cols w:space="720"/>
@@ -1894,7 +2467,6 @@
     <w:name w:val="Normal (Web)"/>
     <w:basedOn w:val="Normal"/>
     <w:uiPriority w:val="99"/>
-    <w:semiHidden/>
     <w:unhideWhenUsed/>
     <w:rsid w:val="00A17C81"/>
     <w:pPr>
@@ -2176,7 +2748,6 @@
     <w:name w:val="Normal (Web)"/>
     <w:basedOn w:val="Normal"/>
     <w:uiPriority w:val="99"/>
-    <w:semiHidden/>
     <w:unhideWhenUsed/>
     <w:rsid w:val="00A17C81"/>
     <w:pPr>

</xml_diff>